<commit_message>
added download file added if not found in hashmap exchange for "" to work correctly add outside of root folder folder "/Services/Visa/" and "/Services/Accomodation/"
</commit_message>
<xml_diff>
--- a/src/main/resources/notVisaF4.docx
+++ b/src/main/resources/notVisaF4.docx
@@ -846,29 +846,7 @@
                 <w:sz w:val="16"/>
                 <w:shd w:val="clear" w:color="000000" w:fill="auto"/>
               </w:rPr>
-              <w:t xml:space="preserve"> STATUS OF SOJOURN / Status to apply for </w:t>
-            </w:r>
-            <w:proofErr w:type="gramStart"/>
-            <w:r>
-              <w:rPr>
-                <w:rFonts w:ascii="Dotum"/>
-                <w:spacing w:val="-8"/>
-                <w:w w:val="97"/>
-                <w:sz w:val="16"/>
-                <w:shd w:val="clear" w:color="000000" w:fill="auto"/>
-              </w:rPr>
-              <w:t xml:space="preserve">(  </w:t>
-            </w:r>
-            <w:proofErr w:type="gramEnd"/>
-            <w:r>
-              <w:rPr>
-                <w:rFonts w:ascii="Dotum"/>
-                <w:spacing w:val="-8"/>
-                <w:w w:val="97"/>
-                <w:sz w:val="16"/>
-                <w:shd w:val="clear" w:color="000000" w:fill="auto"/>
-              </w:rPr>
-              <w:t xml:space="preserve">      )</w:t>
+              <w:t xml:space="preserve"> STATUS OF SOJOURN / Status to apply for (        )</w:t>
             </w:r>
           </w:p>
         </w:tc>
@@ -1504,29 +1482,7 @@
                 <w:sz w:val="16"/>
                 <w:shd w:val="clear" w:color="000000" w:fill="auto"/>
               </w:rPr>
-              <w:t xml:space="preserve">/ Status to apply for </w:t>
-            </w:r>
-            <w:proofErr w:type="gramStart"/>
-            <w:r>
-              <w:rPr>
-                <w:rFonts w:ascii="Dotum"/>
-                <w:spacing w:val="-8"/>
-                <w:w w:val="97"/>
-                <w:sz w:val="16"/>
-                <w:shd w:val="clear" w:color="000000" w:fill="auto"/>
-              </w:rPr>
-              <w:t xml:space="preserve">(  </w:t>
-            </w:r>
-            <w:proofErr w:type="gramEnd"/>
-            <w:r>
-              <w:rPr>
-                <w:rFonts w:ascii="Dotum"/>
-                <w:spacing w:val="-8"/>
-                <w:w w:val="97"/>
-                <w:sz w:val="16"/>
-                <w:shd w:val="clear" w:color="000000" w:fill="auto"/>
-              </w:rPr>
-              <w:t xml:space="preserve">      )</w:t>
+              <w:t>/ Status to apply for (        )</w:t>
             </w:r>
           </w:p>
         </w:tc>
@@ -1856,29 +1812,7 @@
                 <w:sz w:val="16"/>
                 <w:shd w:val="clear" w:color="000000" w:fill="auto"/>
               </w:rPr>
-              <w:t xml:space="preserve">/ Status to apply for </w:t>
-            </w:r>
-            <w:proofErr w:type="gramStart"/>
-            <w:r>
-              <w:rPr>
-                <w:rFonts w:ascii="Dotum"/>
-                <w:spacing w:val="-8"/>
-                <w:w w:val="97"/>
-                <w:sz w:val="16"/>
-                <w:shd w:val="clear" w:color="000000" w:fill="auto"/>
-              </w:rPr>
-              <w:t xml:space="preserve">(  </w:t>
-            </w:r>
-            <w:proofErr w:type="gramEnd"/>
-            <w:r>
-              <w:rPr>
-                <w:rFonts w:ascii="Dotum"/>
-                <w:spacing w:val="-8"/>
-                <w:w w:val="97"/>
-                <w:sz w:val="16"/>
-                <w:shd w:val="clear" w:color="000000" w:fill="auto"/>
-              </w:rPr>
-              <w:t xml:space="preserve">      )</w:t>
+              <w:t>/ Status to apply for (        )</w:t>
             </w:r>
           </w:p>
         </w:tc>
@@ -2367,9 +2301,8 @@
                 <w:sz w:val="18"/>
                 <w:shd w:val="clear" w:color="000000" w:fill="auto"/>
               </w:rPr>
-              <w:t xml:space="preserve">년 </w:t>
-            </w:r>
-            <w:proofErr w:type="spellStart"/>
+              <w:t>년 yy</w:t>
+            </w:r>
             <w:r>
               <w:rPr>
                 <w:rFonts w:ascii="Dotum" w:eastAsia="Dotum"/>
@@ -2380,17 +2313,6 @@
               </w:rPr>
               <w:t>yy</w:t>
             </w:r>
-            <w:r>
-              <w:rPr>
-                <w:rFonts w:ascii="Dotum" w:eastAsia="Dotum"/>
-                <w:spacing w:val="-6"/>
-                <w:w w:val="97"/>
-                <w:sz w:val="18"/>
-                <w:shd w:val="clear" w:color="000000" w:fill="auto"/>
-              </w:rPr>
-              <w:t>yy</w:t>
-            </w:r>
-            <w:proofErr w:type="spellEnd"/>
           </w:p>
         </w:tc>
         <w:tc>
@@ -2777,16 +2699,6 @@
             </w:pPr>
             <w:r>
               <w:rPr>
-                <w:rFonts w:ascii="Dotum"/>
-                <w:spacing w:val="-6"/>
-                <w:w w:val="97"/>
-                <w:sz w:val="18"/>
-                <w:shd w:val="clear" w:color="000000" w:fill="auto"/>
-              </w:rPr>
-              <w:t xml:space="preserve">  </w:t>
-            </w:r>
-            <w:r>
-              <w:rPr>
                 <w:rFonts w:ascii="Dotum" w:eastAsia="Dotum" w:cs="Dotum"/>
                 <w:spacing w:val="-6"/>
                 <w:w w:val="97"/>
@@ -3811,7 +3723,6 @@
               <w:pStyle w:val="a3"/>
               <w:wordWrap/>
               <w:spacing w:line="240" w:lineRule="auto"/>
-              <w:jc w:val="center"/>
               <w:rPr>
                 <w:rFonts w:ascii="Dotum" w:eastAsia="Dotum"/>
                 <w:spacing w:val="-6"/>
@@ -3908,7 +3819,6 @@
               <w:pStyle w:val="a3"/>
               <w:wordWrap/>
               <w:spacing w:line="240" w:lineRule="auto"/>
-              <w:ind w:left="66" w:hanging="66"/>
               <w:rPr>
                 <w:rFonts w:ascii="Dotum" w:eastAsia="Dotum"/>
                 <w:spacing w:val="-6"/>
@@ -4265,7 +4175,6 @@
               <w:wordWrap/>
               <w:spacing w:line="240" w:lineRule="auto"/>
               <w:ind w:left="66" w:hanging="66"/>
-              <w:jc w:val="center"/>
               <w:rPr>
                 <w:rFonts w:ascii="Dotum" w:eastAsia="Dotum"/>
                 <w:spacing w:val="-6"/>
@@ -4602,20 +4511,8 @@
                 <w:sz w:val="18"/>
                 <w:shd w:val="clear" w:color="000000" w:fill="auto"/>
               </w:rPr>
-              <w:t>Non-</w:t>
-            </w:r>
-            <w:proofErr w:type="gramStart"/>
-            <w:r>
-              <w:rPr>
-                <w:rFonts w:ascii="Dotum" w:hint="eastAsia"/>
-                <w:spacing w:val="-8"/>
-                <w:w w:val="97"/>
-                <w:sz w:val="18"/>
-                <w:shd w:val="clear" w:color="000000" w:fill="auto"/>
-              </w:rPr>
-              <w:t>school[</w:t>
-            </w:r>
-            <w:proofErr w:type="gramEnd"/>
+              <w:t>Non-school[</w:t>
+            </w:r>
             <w:r>
               <w:rPr>
                 <w:rFonts w:ascii="Dotum"/>
@@ -4785,8 +4682,6 @@
               <w:pStyle w:val="a3"/>
               <w:wordWrap/>
               <w:spacing w:line="240" w:lineRule="auto"/>
-              <w:ind w:left="66" w:hanging="66"/>
-              <w:jc w:val="center"/>
               <w:rPr>
                 <w:rFonts w:ascii="Dotum" w:eastAsia="Dotum"/>
                 <w:spacing w:val="-6"/>
@@ -5181,20 +5076,8 @@
                 <w:sz w:val="18"/>
                 <w:shd w:val="clear" w:color="000000" w:fill="auto"/>
               </w:rPr>
-              <w:t xml:space="preserve">Accredited school by Education </w:t>
-            </w:r>
-            <w:proofErr w:type="gramStart"/>
-            <w:r>
-              <w:rPr>
-                <w:rFonts w:ascii="Dotum" w:eastAsia="Dotum"/>
-                <w:spacing w:val="-6"/>
-                <w:w w:val="97"/>
-                <w:sz w:val="18"/>
-                <w:shd w:val="clear" w:color="000000" w:fill="auto"/>
-              </w:rPr>
-              <w:t>Office[</w:t>
-            </w:r>
-            <w:proofErr w:type="gramEnd"/>
+              <w:t>Accredited school by Education Office[</w:t>
+            </w:r>
             <w:r>
               <w:rPr>
                 <w:rFonts w:ascii="Dotum" w:eastAsia="Dotum"/>

</xml_diff>

<commit_message>
check id with *
</commit_message>
<xml_diff>
--- a/src/main/resources/notVisaF4.docx
+++ b/src/main/resources/notVisaF4.docx
@@ -1,6 +1,6 @@
 
 <file path=word/document.xml><?xml version="1.0" encoding="utf-8"?>
-<w:document xmlns:wpc="http://schemas.microsoft.com/office/word/2010/wordprocessingCanvas" xmlns:cx="http://schemas.microsoft.com/office/drawing/2014/chartex" xmlns:cx1="http://schemas.microsoft.com/office/drawing/2015/9/8/chartex" xmlns:cx2="http://schemas.microsoft.com/office/drawing/2015/10/21/chartex" xmlns:cx3="http://schemas.microsoft.com/office/drawing/2016/5/9/chartex" xmlns:cx4="http://schemas.microsoft.com/office/drawing/2016/5/10/chartex" xmlns:cx5="http://schemas.microsoft.com/office/drawing/2016/5/11/chartex" xmlns:cx6="http://schemas.microsoft.com/office/drawing/2016/5/12/chartex" xmlns:cx7="http://schemas.microsoft.com/office/drawing/2016/5/13/chartex" xmlns:cx8="http://schemas.microsoft.com/office/drawing/2016/5/14/chartex" xmlns:mc="http://schemas.openxmlformats.org/markup-compatibility/2006" xmlns:aink="http://schemas.microsoft.com/office/drawing/2016/ink" xmlns:am3d="http://schemas.microsoft.com/office/drawing/2017/model3d" xmlns:o="urn:schemas-microsoft-com:office:office" xmlns:oel="http://schemas.microsoft.com/office/2019/extlst" xmlns:r="http://schemas.openxmlformats.org/officeDocument/2006/relationships" xmlns:m="http://schemas.openxmlformats.org/officeDocument/2006/math" xmlns:v="urn:schemas-microsoft-com:vml" xmlns:wp14="http://schemas.microsoft.com/office/word/2010/wordprocessingDrawing" xmlns:wp="http://schemas.openxmlformats.org/drawingml/2006/wordprocessingDrawing" xmlns:w10="urn:schemas-microsoft-com:office:word" xmlns:w="http://schemas.openxmlformats.org/wordprocessingml/2006/main" xmlns:w14="http://schemas.microsoft.com/office/word/2010/wordml" xmlns:w15="http://schemas.microsoft.com/office/word/2012/wordml" xmlns:w16cex="http://schemas.microsoft.com/office/word/2018/wordml/cex" xmlns:w16cid="http://schemas.microsoft.com/office/word/2016/wordml/cid" xmlns:w16="http://schemas.microsoft.com/office/word/2018/wordml" xmlns:w16sdtdh="http://schemas.microsoft.com/office/word/2020/wordml/sdtdatahash" xmlns:w16se="http://schemas.microsoft.com/office/word/2015/wordml/symex" xmlns:wpg="http://schemas.microsoft.com/office/word/2010/wordprocessingGroup" xmlns:wpi="http://schemas.microsoft.com/office/word/2010/wordprocessingInk" xmlns:wne="http://schemas.microsoft.com/office/word/2006/wordml" xmlns:wps="http://schemas.microsoft.com/office/word/2010/wordprocessingShape" mc:Ignorable="w14 w15 w16se w16cid w16 w16cex w16sdtdh wp14">
+<w:document xmlns:wpc="http://schemas.microsoft.com/office/word/2010/wordprocessingCanvas" xmlns:cx="http://schemas.microsoft.com/office/drawing/2014/chartex" xmlns:cx1="http://schemas.microsoft.com/office/drawing/2015/9/8/chartex" xmlns:cx2="http://schemas.microsoft.com/office/drawing/2015/10/21/chartex" xmlns:cx3="http://schemas.microsoft.com/office/drawing/2016/5/9/chartex" xmlns:cx4="http://schemas.microsoft.com/office/drawing/2016/5/10/chartex" xmlns:cx5="http://schemas.microsoft.com/office/drawing/2016/5/11/chartex" xmlns:cx6="http://schemas.microsoft.com/office/drawing/2016/5/12/chartex" xmlns:cx7="http://schemas.microsoft.com/office/drawing/2016/5/13/chartex" xmlns:cx8="http://schemas.microsoft.com/office/drawing/2016/5/14/chartex" xmlns:mc="http://schemas.openxmlformats.org/markup-compatibility/2006" xmlns:aink="http://schemas.microsoft.com/office/drawing/2016/ink" xmlns:am3d="http://schemas.microsoft.com/office/drawing/2017/model3d" xmlns:o="urn:schemas-microsoft-com:office:office" xmlns:oel="http://schemas.microsoft.com/office/2019/extlst" xmlns:r="http://schemas.openxmlformats.org/officeDocument/2006/relationships" xmlns:m="http://schemas.openxmlformats.org/officeDocument/2006/math" xmlns:v="urn:schemas-microsoft-com:vml" xmlns:wp14="http://schemas.microsoft.com/office/word/2010/wordprocessingDrawing" xmlns:wp="http://schemas.openxmlformats.org/drawingml/2006/wordprocessingDrawing" xmlns:w10="urn:schemas-microsoft-com:office:word" xmlns:w="http://schemas.openxmlformats.org/wordprocessingml/2006/main" xmlns:w14="http://schemas.microsoft.com/office/word/2010/wordml" xmlns:w15="http://schemas.microsoft.com/office/word/2012/wordml" xmlns:w16cex="http://schemas.microsoft.com/office/word/2018/wordml/cex" xmlns:w16cid="http://schemas.microsoft.com/office/word/2016/wordml/cid" xmlns:w16="http://schemas.microsoft.com/office/word/2018/wordml" xmlns:w16du="http://schemas.microsoft.com/office/word/2023/wordml/word16du" xmlns:w16sdtdh="http://schemas.microsoft.com/office/word/2020/wordml/sdtdatahash" xmlns:w16se="http://schemas.microsoft.com/office/word/2015/wordml/symex" xmlns:wpg="http://schemas.microsoft.com/office/word/2010/wordprocessingGroup" xmlns:wpi="http://schemas.microsoft.com/office/word/2010/wordprocessingInk" xmlns:wne="http://schemas.microsoft.com/office/word/2006/wordml" xmlns:wps="http://schemas.microsoft.com/office/word/2010/wordprocessingShape" mc:Ignorable="w14 w15 w16se w16cid w16 w16cex w16sdtdh w16du wp14">
   <w:body>
     <w:tbl>
       <w:tblPr>
@@ -846,7 +846,29 @@
                 <w:sz w:val="16"/>
                 <w:shd w:val="clear" w:color="000000" w:fill="auto"/>
               </w:rPr>
-              <w:t xml:space="preserve"> STATUS OF SOJOURN / Status to apply for (        )</w:t>
+              <w:t xml:space="preserve"> STATUS OF SOJOURN / Status to apply for </w:t>
+            </w:r>
+            <w:proofErr w:type="gramStart"/>
+            <w:r>
+              <w:rPr>
+                <w:rFonts w:ascii="Dotum"/>
+                <w:spacing w:val="-8"/>
+                <w:w w:val="97"/>
+                <w:sz w:val="16"/>
+                <w:shd w:val="clear" w:color="000000" w:fill="auto"/>
+              </w:rPr>
+              <w:t xml:space="preserve">(  </w:t>
+            </w:r>
+            <w:proofErr w:type="gramEnd"/>
+            <w:r>
+              <w:rPr>
+                <w:rFonts w:ascii="Dotum"/>
+                <w:spacing w:val="-8"/>
+                <w:w w:val="97"/>
+                <w:sz w:val="16"/>
+                <w:shd w:val="clear" w:color="000000" w:fill="auto"/>
+              </w:rPr>
+              <w:t xml:space="preserve">      )</w:t>
             </w:r>
           </w:p>
         </w:tc>
@@ -1482,7 +1504,29 @@
                 <w:sz w:val="16"/>
                 <w:shd w:val="clear" w:color="000000" w:fill="auto"/>
               </w:rPr>
-              <w:t>/ Status to apply for (        )</w:t>
+              <w:t xml:space="preserve">/ Status to apply for </w:t>
+            </w:r>
+            <w:proofErr w:type="gramStart"/>
+            <w:r>
+              <w:rPr>
+                <w:rFonts w:ascii="Dotum"/>
+                <w:spacing w:val="-8"/>
+                <w:w w:val="97"/>
+                <w:sz w:val="16"/>
+                <w:shd w:val="clear" w:color="000000" w:fill="auto"/>
+              </w:rPr>
+              <w:t xml:space="preserve">(  </w:t>
+            </w:r>
+            <w:proofErr w:type="gramEnd"/>
+            <w:r>
+              <w:rPr>
+                <w:rFonts w:ascii="Dotum"/>
+                <w:spacing w:val="-8"/>
+                <w:w w:val="97"/>
+                <w:sz w:val="16"/>
+                <w:shd w:val="clear" w:color="000000" w:fill="auto"/>
+              </w:rPr>
+              <w:t xml:space="preserve">      )</w:t>
             </w:r>
           </w:p>
         </w:tc>
@@ -1812,7 +1856,29 @@
                 <w:sz w:val="16"/>
                 <w:shd w:val="clear" w:color="000000" w:fill="auto"/>
               </w:rPr>
-              <w:t>/ Status to apply for (        )</w:t>
+              <w:t xml:space="preserve">/ Status to apply for </w:t>
+            </w:r>
+            <w:proofErr w:type="gramStart"/>
+            <w:r>
+              <w:rPr>
+                <w:rFonts w:ascii="Dotum"/>
+                <w:spacing w:val="-8"/>
+                <w:w w:val="97"/>
+                <w:sz w:val="16"/>
+                <w:shd w:val="clear" w:color="000000" w:fill="auto"/>
+              </w:rPr>
+              <w:t xml:space="preserve">(  </w:t>
+            </w:r>
+            <w:proofErr w:type="gramEnd"/>
+            <w:r>
+              <w:rPr>
+                <w:rFonts w:ascii="Dotum"/>
+                <w:spacing w:val="-8"/>
+                <w:w w:val="97"/>
+                <w:sz w:val="16"/>
+                <w:shd w:val="clear" w:color="000000" w:fill="auto"/>
+              </w:rPr>
+              <w:t xml:space="preserve">      )</w:t>
             </w:r>
           </w:p>
         </w:tc>
@@ -2301,8 +2367,9 @@
                 <w:sz w:val="18"/>
                 <w:shd w:val="clear" w:color="000000" w:fill="auto"/>
               </w:rPr>
-              <w:t>년 yy</w:t>
-            </w:r>
+              <w:t xml:space="preserve">년 </w:t>
+            </w:r>
+            <w:proofErr w:type="spellStart"/>
             <w:r>
               <w:rPr>
                 <w:rFonts w:ascii="Dotum" w:eastAsia="Dotum"/>
@@ -2313,6 +2380,17 @@
               </w:rPr>
               <w:t>yy</w:t>
             </w:r>
+            <w:r>
+              <w:rPr>
+                <w:rFonts w:ascii="Dotum" w:eastAsia="Dotum"/>
+                <w:spacing w:val="-6"/>
+                <w:w w:val="97"/>
+                <w:sz w:val="18"/>
+                <w:shd w:val="clear" w:color="000000" w:fill="auto"/>
+              </w:rPr>
+              <w:t>yy</w:t>
+            </w:r>
+            <w:proofErr w:type="spellEnd"/>
           </w:p>
         </w:tc>
         <w:tc>
@@ -4511,8 +4589,20 @@
                 <w:sz w:val="18"/>
                 <w:shd w:val="clear" w:color="000000" w:fill="auto"/>
               </w:rPr>
-              <w:t>Non-school[</w:t>
-            </w:r>
+              <w:t>Non-</w:t>
+            </w:r>
+            <w:proofErr w:type="gramStart"/>
+            <w:r>
+              <w:rPr>
+                <w:rFonts w:ascii="Dotum" w:hint="eastAsia"/>
+                <w:spacing w:val="-8"/>
+                <w:w w:val="97"/>
+                <w:sz w:val="18"/>
+                <w:shd w:val="clear" w:color="000000" w:fill="auto"/>
+              </w:rPr>
+              <w:t>school[</w:t>
+            </w:r>
+            <w:proofErr w:type="gramEnd"/>
             <w:r>
               <w:rPr>
                 <w:rFonts w:ascii="Dotum"/>
@@ -5076,8 +5166,20 @@
                 <w:sz w:val="18"/>
                 <w:shd w:val="clear" w:color="000000" w:fill="auto"/>
               </w:rPr>
-              <w:t>Accredited school by Education Office[</w:t>
-            </w:r>
+              <w:t xml:space="preserve">Accredited school by Education </w:t>
+            </w:r>
+            <w:proofErr w:type="gramStart"/>
+            <w:r>
+              <w:rPr>
+                <w:rFonts w:ascii="Dotum" w:eastAsia="Dotum"/>
+                <w:spacing w:val="-6"/>
+                <w:w w:val="97"/>
+                <w:sz w:val="18"/>
+                <w:shd w:val="clear" w:color="000000" w:fill="auto"/>
+              </w:rPr>
+              <w:t>Office[</w:t>
+            </w:r>
+            <w:proofErr w:type="gramEnd"/>
             <w:r>
               <w:rPr>
                 <w:rFonts w:ascii="Dotum" w:eastAsia="Dotum"/>
@@ -6257,16 +6359,6 @@
                 <w:shd w:val="clear" w:color="000000" w:fill="auto"/>
               </w:rPr>
             </w:pPr>
-            <w:r>
-              <w:rPr>
-                <w:rFonts w:ascii="Dotum" w:eastAsia="Dotum" w:cs="Dotum"/>
-                <w:spacing w:val="-6"/>
-                <w:w w:val="97"/>
-                <w:sz w:val="18"/>
-                <w:szCs w:val="18"/>
-              </w:rPr>
-              <w:t>@bankno</w:t>
-            </w:r>
           </w:p>
         </w:tc>
       </w:tr>
@@ -8753,7 +8845,7 @@
 </file>
 
 <file path=word/endnotes.xml><?xml version="1.0" encoding="utf-8"?>
-<w:endnotes xmlns:wpc="http://schemas.microsoft.com/office/word/2010/wordprocessingCanvas" xmlns:cx="http://schemas.microsoft.com/office/drawing/2014/chartex" xmlns:cx1="http://schemas.microsoft.com/office/drawing/2015/9/8/chartex" xmlns:cx2="http://schemas.microsoft.com/office/drawing/2015/10/21/chartex" xmlns:cx3="http://schemas.microsoft.com/office/drawing/2016/5/9/chartex" xmlns:cx4="http://schemas.microsoft.com/office/drawing/2016/5/10/chartex" xmlns:cx5="http://schemas.microsoft.com/office/drawing/2016/5/11/chartex" xmlns:cx6="http://schemas.microsoft.com/office/drawing/2016/5/12/chartex" xmlns:cx7="http://schemas.microsoft.com/office/drawing/2016/5/13/chartex" xmlns:cx8="http://schemas.microsoft.com/office/drawing/2016/5/14/chartex" xmlns:mc="http://schemas.openxmlformats.org/markup-compatibility/2006" xmlns:aink="http://schemas.microsoft.com/office/drawing/2016/ink" xmlns:am3d="http://schemas.microsoft.com/office/drawing/2017/model3d" xmlns:o="urn:schemas-microsoft-com:office:office" xmlns:oel="http://schemas.microsoft.com/office/2019/extlst" xmlns:r="http://schemas.openxmlformats.org/officeDocument/2006/relationships" xmlns:m="http://schemas.openxmlformats.org/officeDocument/2006/math" xmlns:v="urn:schemas-microsoft-com:vml" xmlns:wp14="http://schemas.microsoft.com/office/word/2010/wordprocessingDrawing" xmlns:wp="http://schemas.openxmlformats.org/drawingml/2006/wordprocessingDrawing" xmlns:w10="urn:schemas-microsoft-com:office:word" xmlns:w="http://schemas.openxmlformats.org/wordprocessingml/2006/main" xmlns:w14="http://schemas.microsoft.com/office/word/2010/wordml" xmlns:w15="http://schemas.microsoft.com/office/word/2012/wordml" xmlns:w16cex="http://schemas.microsoft.com/office/word/2018/wordml/cex" xmlns:w16cid="http://schemas.microsoft.com/office/word/2016/wordml/cid" xmlns:w16="http://schemas.microsoft.com/office/word/2018/wordml" xmlns:w16sdtdh="http://schemas.microsoft.com/office/word/2020/wordml/sdtdatahash" xmlns:w16se="http://schemas.microsoft.com/office/word/2015/wordml/symex" xmlns:wpg="http://schemas.microsoft.com/office/word/2010/wordprocessingGroup" xmlns:wpi="http://schemas.microsoft.com/office/word/2010/wordprocessingInk" xmlns:wne="http://schemas.microsoft.com/office/word/2006/wordml" xmlns:wps="http://schemas.microsoft.com/office/word/2010/wordprocessingShape" mc:Ignorable="w14 w15 w16se w16cid w16 w16cex w16sdtdh wp14">
+<w:endnotes xmlns:wpc="http://schemas.microsoft.com/office/word/2010/wordprocessingCanvas" xmlns:cx="http://schemas.microsoft.com/office/drawing/2014/chartex" xmlns:cx1="http://schemas.microsoft.com/office/drawing/2015/9/8/chartex" xmlns:cx2="http://schemas.microsoft.com/office/drawing/2015/10/21/chartex" xmlns:cx3="http://schemas.microsoft.com/office/drawing/2016/5/9/chartex" xmlns:cx4="http://schemas.microsoft.com/office/drawing/2016/5/10/chartex" xmlns:cx5="http://schemas.microsoft.com/office/drawing/2016/5/11/chartex" xmlns:cx6="http://schemas.microsoft.com/office/drawing/2016/5/12/chartex" xmlns:cx7="http://schemas.microsoft.com/office/drawing/2016/5/13/chartex" xmlns:cx8="http://schemas.microsoft.com/office/drawing/2016/5/14/chartex" xmlns:mc="http://schemas.openxmlformats.org/markup-compatibility/2006" xmlns:aink="http://schemas.microsoft.com/office/drawing/2016/ink" xmlns:am3d="http://schemas.microsoft.com/office/drawing/2017/model3d" xmlns:o="urn:schemas-microsoft-com:office:office" xmlns:oel="http://schemas.microsoft.com/office/2019/extlst" xmlns:r="http://schemas.openxmlformats.org/officeDocument/2006/relationships" xmlns:m="http://schemas.openxmlformats.org/officeDocument/2006/math" xmlns:v="urn:schemas-microsoft-com:vml" xmlns:wp14="http://schemas.microsoft.com/office/word/2010/wordprocessingDrawing" xmlns:wp="http://schemas.openxmlformats.org/drawingml/2006/wordprocessingDrawing" xmlns:w10="urn:schemas-microsoft-com:office:word" xmlns:w="http://schemas.openxmlformats.org/wordprocessingml/2006/main" xmlns:w14="http://schemas.microsoft.com/office/word/2010/wordml" xmlns:w15="http://schemas.microsoft.com/office/word/2012/wordml" xmlns:w16cex="http://schemas.microsoft.com/office/word/2018/wordml/cex" xmlns:w16cid="http://schemas.microsoft.com/office/word/2016/wordml/cid" xmlns:w16="http://schemas.microsoft.com/office/word/2018/wordml" xmlns:w16du="http://schemas.microsoft.com/office/word/2023/wordml/word16du" xmlns:w16sdtdh="http://schemas.microsoft.com/office/word/2020/wordml/sdtdatahash" xmlns:w16se="http://schemas.microsoft.com/office/word/2015/wordml/symex" xmlns:wpg="http://schemas.microsoft.com/office/word/2010/wordprocessingGroup" xmlns:wpi="http://schemas.microsoft.com/office/word/2010/wordprocessingInk" xmlns:wne="http://schemas.microsoft.com/office/word/2006/wordml" xmlns:wps="http://schemas.microsoft.com/office/word/2010/wordprocessingShape" mc:Ignorable="w14 w15 w16se w16cid w16 w16cex w16sdtdh w16du wp14">
   <w:endnote w:type="separator" w:id="-1">
     <w:p>
       <w:pPr>
@@ -8778,7 +8870,7 @@
 </file>
 
 <file path=word/footnotes.xml><?xml version="1.0" encoding="utf-8"?>
-<w:footnotes xmlns:wpc="http://schemas.microsoft.com/office/word/2010/wordprocessingCanvas" xmlns:cx="http://schemas.microsoft.com/office/drawing/2014/chartex" xmlns:cx1="http://schemas.microsoft.com/office/drawing/2015/9/8/chartex" xmlns:cx2="http://schemas.microsoft.com/office/drawing/2015/10/21/chartex" xmlns:cx3="http://schemas.microsoft.com/office/drawing/2016/5/9/chartex" xmlns:cx4="http://schemas.microsoft.com/office/drawing/2016/5/10/chartex" xmlns:cx5="http://schemas.microsoft.com/office/drawing/2016/5/11/chartex" xmlns:cx6="http://schemas.microsoft.com/office/drawing/2016/5/12/chartex" xmlns:cx7="http://schemas.microsoft.com/office/drawing/2016/5/13/chartex" xmlns:cx8="http://schemas.microsoft.com/office/drawing/2016/5/14/chartex" xmlns:mc="http://schemas.openxmlformats.org/markup-compatibility/2006" xmlns:aink="http://schemas.microsoft.com/office/drawing/2016/ink" xmlns:am3d="http://schemas.microsoft.com/office/drawing/2017/model3d" xmlns:o="urn:schemas-microsoft-com:office:office" xmlns:oel="http://schemas.microsoft.com/office/2019/extlst" xmlns:r="http://schemas.openxmlformats.org/officeDocument/2006/relationships" xmlns:m="http://schemas.openxmlformats.org/officeDocument/2006/math" xmlns:v="urn:schemas-microsoft-com:vml" xmlns:wp14="http://schemas.microsoft.com/office/word/2010/wordprocessingDrawing" xmlns:wp="http://schemas.openxmlformats.org/drawingml/2006/wordprocessingDrawing" xmlns:w10="urn:schemas-microsoft-com:office:word" xmlns:w="http://schemas.openxmlformats.org/wordprocessingml/2006/main" xmlns:w14="http://schemas.microsoft.com/office/word/2010/wordml" xmlns:w15="http://schemas.microsoft.com/office/word/2012/wordml" xmlns:w16cex="http://schemas.microsoft.com/office/word/2018/wordml/cex" xmlns:w16cid="http://schemas.microsoft.com/office/word/2016/wordml/cid" xmlns:w16="http://schemas.microsoft.com/office/word/2018/wordml" xmlns:w16sdtdh="http://schemas.microsoft.com/office/word/2020/wordml/sdtdatahash" xmlns:w16se="http://schemas.microsoft.com/office/word/2015/wordml/symex" xmlns:wpg="http://schemas.microsoft.com/office/word/2010/wordprocessingGroup" xmlns:wpi="http://schemas.microsoft.com/office/word/2010/wordprocessingInk" xmlns:wne="http://schemas.microsoft.com/office/word/2006/wordml" xmlns:wps="http://schemas.microsoft.com/office/word/2010/wordprocessingShape" mc:Ignorable="w14 w15 w16se w16cid w16 w16cex w16sdtdh wp14">
+<w:footnotes xmlns:wpc="http://schemas.microsoft.com/office/word/2010/wordprocessingCanvas" xmlns:cx="http://schemas.microsoft.com/office/drawing/2014/chartex" xmlns:cx1="http://schemas.microsoft.com/office/drawing/2015/9/8/chartex" xmlns:cx2="http://schemas.microsoft.com/office/drawing/2015/10/21/chartex" xmlns:cx3="http://schemas.microsoft.com/office/drawing/2016/5/9/chartex" xmlns:cx4="http://schemas.microsoft.com/office/drawing/2016/5/10/chartex" xmlns:cx5="http://schemas.microsoft.com/office/drawing/2016/5/11/chartex" xmlns:cx6="http://schemas.microsoft.com/office/drawing/2016/5/12/chartex" xmlns:cx7="http://schemas.microsoft.com/office/drawing/2016/5/13/chartex" xmlns:cx8="http://schemas.microsoft.com/office/drawing/2016/5/14/chartex" xmlns:mc="http://schemas.openxmlformats.org/markup-compatibility/2006" xmlns:aink="http://schemas.microsoft.com/office/drawing/2016/ink" xmlns:am3d="http://schemas.microsoft.com/office/drawing/2017/model3d" xmlns:o="urn:schemas-microsoft-com:office:office" xmlns:oel="http://schemas.microsoft.com/office/2019/extlst" xmlns:r="http://schemas.openxmlformats.org/officeDocument/2006/relationships" xmlns:m="http://schemas.openxmlformats.org/officeDocument/2006/math" xmlns:v="urn:schemas-microsoft-com:vml" xmlns:wp14="http://schemas.microsoft.com/office/word/2010/wordprocessingDrawing" xmlns:wp="http://schemas.openxmlformats.org/drawingml/2006/wordprocessingDrawing" xmlns:w10="urn:schemas-microsoft-com:office:word" xmlns:w="http://schemas.openxmlformats.org/wordprocessingml/2006/main" xmlns:w14="http://schemas.microsoft.com/office/word/2010/wordml" xmlns:w15="http://schemas.microsoft.com/office/word/2012/wordml" xmlns:w16cex="http://schemas.microsoft.com/office/word/2018/wordml/cex" xmlns:w16cid="http://schemas.microsoft.com/office/word/2016/wordml/cid" xmlns:w16="http://schemas.microsoft.com/office/word/2018/wordml" xmlns:w16du="http://schemas.microsoft.com/office/word/2023/wordml/word16du" xmlns:w16sdtdh="http://schemas.microsoft.com/office/word/2020/wordml/sdtdatahash" xmlns:w16se="http://schemas.microsoft.com/office/word/2015/wordml/symex" xmlns:wpg="http://schemas.microsoft.com/office/word/2010/wordprocessingGroup" xmlns:wpi="http://schemas.microsoft.com/office/word/2010/wordprocessingInk" xmlns:wne="http://schemas.microsoft.com/office/word/2006/wordml" xmlns:wps="http://schemas.microsoft.com/office/word/2010/wordprocessingShape" mc:Ignorable="w14 w15 w16se w16cid w16 w16cex w16sdtdh w16du wp14">
   <w:footnote w:type="separator" w:id="-1">
     <w:p>
       <w:pPr>
@@ -8803,7 +8895,7 @@
 </file>
 
 <file path=word/numbering.xml><?xml version="1.0" encoding="utf-8"?>
-<w:numbering xmlns:wpc="http://schemas.microsoft.com/office/word/2010/wordprocessingCanvas" xmlns:cx="http://schemas.microsoft.com/office/drawing/2014/chartex" xmlns:cx1="http://schemas.microsoft.com/office/drawing/2015/9/8/chartex" xmlns:cx2="http://schemas.microsoft.com/office/drawing/2015/10/21/chartex" xmlns:cx3="http://schemas.microsoft.com/office/drawing/2016/5/9/chartex" xmlns:cx4="http://schemas.microsoft.com/office/drawing/2016/5/10/chartex" xmlns:cx5="http://schemas.microsoft.com/office/drawing/2016/5/11/chartex" xmlns:cx6="http://schemas.microsoft.com/office/drawing/2016/5/12/chartex" xmlns:cx7="http://schemas.microsoft.com/office/drawing/2016/5/13/chartex" xmlns:cx8="http://schemas.microsoft.com/office/drawing/2016/5/14/chartex" xmlns:mc="http://schemas.openxmlformats.org/markup-compatibility/2006" xmlns:aink="http://schemas.microsoft.com/office/drawing/2016/ink" xmlns:am3d="http://schemas.microsoft.com/office/drawing/2017/model3d" xmlns:o="urn:schemas-microsoft-com:office:office" xmlns:oel="http://schemas.microsoft.com/office/2019/extlst" xmlns:r="http://schemas.openxmlformats.org/officeDocument/2006/relationships" xmlns:m="http://schemas.openxmlformats.org/officeDocument/2006/math" xmlns:v="urn:schemas-microsoft-com:vml" xmlns:wp14="http://schemas.microsoft.com/office/word/2010/wordprocessingDrawing" xmlns:wp="http://schemas.openxmlformats.org/drawingml/2006/wordprocessingDrawing" xmlns:w10="urn:schemas-microsoft-com:office:word" xmlns:w="http://schemas.openxmlformats.org/wordprocessingml/2006/main" xmlns:w14="http://schemas.microsoft.com/office/word/2010/wordml" xmlns:w15="http://schemas.microsoft.com/office/word/2012/wordml" xmlns:w16cex="http://schemas.microsoft.com/office/word/2018/wordml/cex" xmlns:w16cid="http://schemas.microsoft.com/office/word/2016/wordml/cid" xmlns:w16="http://schemas.microsoft.com/office/word/2018/wordml" xmlns:w16sdtdh="http://schemas.microsoft.com/office/word/2020/wordml/sdtdatahash" xmlns:w16se="http://schemas.microsoft.com/office/word/2015/wordml/symex" xmlns:wpg="http://schemas.microsoft.com/office/word/2010/wordprocessingGroup" xmlns:wpi="http://schemas.microsoft.com/office/word/2010/wordprocessingInk" xmlns:wne="http://schemas.microsoft.com/office/word/2006/wordml" xmlns:wps="http://schemas.microsoft.com/office/word/2010/wordprocessingShape" mc:Ignorable="w14 w15 w16se w16cid w16 w16cex w16sdtdh wp14">
+<w:numbering xmlns:wpc="http://schemas.microsoft.com/office/word/2010/wordprocessingCanvas" xmlns:cx="http://schemas.microsoft.com/office/drawing/2014/chartex" xmlns:cx1="http://schemas.microsoft.com/office/drawing/2015/9/8/chartex" xmlns:cx2="http://schemas.microsoft.com/office/drawing/2015/10/21/chartex" xmlns:cx3="http://schemas.microsoft.com/office/drawing/2016/5/9/chartex" xmlns:cx4="http://schemas.microsoft.com/office/drawing/2016/5/10/chartex" xmlns:cx5="http://schemas.microsoft.com/office/drawing/2016/5/11/chartex" xmlns:cx6="http://schemas.microsoft.com/office/drawing/2016/5/12/chartex" xmlns:cx7="http://schemas.microsoft.com/office/drawing/2016/5/13/chartex" xmlns:cx8="http://schemas.microsoft.com/office/drawing/2016/5/14/chartex" xmlns:mc="http://schemas.openxmlformats.org/markup-compatibility/2006" xmlns:aink="http://schemas.microsoft.com/office/drawing/2016/ink" xmlns:am3d="http://schemas.microsoft.com/office/drawing/2017/model3d" xmlns:o="urn:schemas-microsoft-com:office:office" xmlns:oel="http://schemas.microsoft.com/office/2019/extlst" xmlns:r="http://schemas.openxmlformats.org/officeDocument/2006/relationships" xmlns:m="http://schemas.openxmlformats.org/officeDocument/2006/math" xmlns:v="urn:schemas-microsoft-com:vml" xmlns:wp14="http://schemas.microsoft.com/office/word/2010/wordprocessingDrawing" xmlns:wp="http://schemas.openxmlformats.org/drawingml/2006/wordprocessingDrawing" xmlns:w10="urn:schemas-microsoft-com:office:word" xmlns:w="http://schemas.openxmlformats.org/wordprocessingml/2006/main" xmlns:w14="http://schemas.microsoft.com/office/word/2010/wordml" xmlns:w15="http://schemas.microsoft.com/office/word/2012/wordml" xmlns:w16cex="http://schemas.microsoft.com/office/word/2018/wordml/cex" xmlns:w16cid="http://schemas.microsoft.com/office/word/2016/wordml/cid" xmlns:w16="http://schemas.microsoft.com/office/word/2018/wordml" xmlns:w16du="http://schemas.microsoft.com/office/word/2023/wordml/word16du" xmlns:w16sdtdh="http://schemas.microsoft.com/office/word/2020/wordml/sdtdatahash" xmlns:w16se="http://schemas.microsoft.com/office/word/2015/wordml/symex" xmlns:wpg="http://schemas.microsoft.com/office/word/2010/wordprocessingGroup" xmlns:wpi="http://schemas.microsoft.com/office/word/2010/wordprocessingInk" xmlns:wne="http://schemas.microsoft.com/office/word/2006/wordml" xmlns:wps="http://schemas.microsoft.com/office/word/2010/wordprocessingShape" mc:Ignorable="w14 w15 w16se w16cid w16 w16cex w16sdtdh w16du wp14">
   <w:abstractNum w:abstractNumId="0" w15:restartNumberingAfterBreak="0">
     <w:nsid w:val="02B3370E"/>
     <w:multiLevelType w:val="multilevel"/>
@@ -9410,7 +9502,7 @@
 </file>
 
 <file path=word/styles.xml><?xml version="1.0" encoding="utf-8"?>
-<w:styles xmlns:mc="http://schemas.openxmlformats.org/markup-compatibility/2006" xmlns:r="http://schemas.openxmlformats.org/officeDocument/2006/relationships" xmlns:w="http://schemas.openxmlformats.org/wordprocessingml/2006/main" xmlns:w14="http://schemas.microsoft.com/office/word/2010/wordml" xmlns:w15="http://schemas.microsoft.com/office/word/2012/wordml" xmlns:w16cex="http://schemas.microsoft.com/office/word/2018/wordml/cex" xmlns:w16cid="http://schemas.microsoft.com/office/word/2016/wordml/cid" xmlns:w16="http://schemas.microsoft.com/office/word/2018/wordml" xmlns:w16sdtdh="http://schemas.microsoft.com/office/word/2020/wordml/sdtdatahash" xmlns:w16se="http://schemas.microsoft.com/office/word/2015/wordml/symex" mc:Ignorable="w14 w15 w16se w16cid w16 w16cex w16sdtdh">
+<w:styles xmlns:mc="http://schemas.openxmlformats.org/markup-compatibility/2006" xmlns:r="http://schemas.openxmlformats.org/officeDocument/2006/relationships" xmlns:w="http://schemas.openxmlformats.org/wordprocessingml/2006/main" xmlns:w14="http://schemas.microsoft.com/office/word/2010/wordml" xmlns:w15="http://schemas.microsoft.com/office/word/2012/wordml" xmlns:w16cex="http://schemas.microsoft.com/office/word/2018/wordml/cex" xmlns:w16cid="http://schemas.microsoft.com/office/word/2016/wordml/cid" xmlns:w16="http://schemas.microsoft.com/office/word/2018/wordml" xmlns:w16du="http://schemas.microsoft.com/office/word/2023/wordml/word16du" xmlns:w16sdtdh="http://schemas.microsoft.com/office/word/2020/wordml/sdtdatahash" xmlns:w16se="http://schemas.microsoft.com/office/word/2015/wordml/symex" mc:Ignorable="w14 w15 w16se w16cid w16 w16cex w16sdtdh w16du">
   <w:docDefaults>
     <w:rPrDefault>
       <w:rPr>

</xml_diff>